<commit_message>
Modificación en el .bat
</commit_message>
<xml_diff>
--- a/Insumos/formatos_cartas/F Carta De Nivelacion Salarial - Salario Integral.docx
+++ b/Insumos/formatos_cartas/F Carta De Nivelacion Salarial - Salario Integral.docx
@@ -335,6 +335,12 @@
           <w:rFonts w:ascii="Arial" w:eastAsia="Arial" w:hAnsi="Arial" w:cs="Arial"/>
         </w:rPr>
         <w:t xml:space="preserve"> salarial integral de </w:t>
+      </w:r>
+      <w:r>
+        <w:rPr>
+          <w:rFonts w:ascii="Arial" w:eastAsia="Arial" w:hAnsi="Arial" w:cs="Arial"/>
+        </w:rPr>
+        <w:t xml:space="preserve">  </w:t>
       </w:r>
       <w:r>
         <w:rPr>
@@ -504,7 +510,7 @@
               </wp:anchor>
             </w:drawing>
           </mc:Choice>
-          <mc:Fallback xmlns:sl="http://schemas.openxmlformats.org/schemaLibrary/2006/main" xmlns:a="http://schemas.openxmlformats.org/drawingml/2006/main" xmlns:pic="http://schemas.openxmlformats.org/drawingml/2006/picture" xmlns:c="http://schemas.openxmlformats.org/drawingml/2006/chart" xmlns:lc="http://schemas.openxmlformats.org/drawingml/2006/lockedCanvas" xmlns:dgm="http://schemas.openxmlformats.org/drawingml/2006/diagram" xmlns:cr="http://schemas.microsoft.com/office/comments/2020/reactions">
+          <mc:Fallback xmlns:cr="http://schemas.microsoft.com/office/comments/2020/reactions" xmlns:dgm="http://schemas.openxmlformats.org/drawingml/2006/diagram" xmlns:lc="http://schemas.openxmlformats.org/drawingml/2006/lockedCanvas" xmlns:c="http://schemas.openxmlformats.org/drawingml/2006/chart" xmlns:pic="http://schemas.openxmlformats.org/drawingml/2006/picture" xmlns:a="http://schemas.openxmlformats.org/drawingml/2006/main" xmlns:sl="http://schemas.openxmlformats.org/schemaLibrary/2006/main">
             <w:drawing>
               <wp:anchor allowOverlap="1" behindDoc="0" distB="0" distT="0" distL="114300" distR="114300" hidden="0" layoutInCell="1" locked="0" relativeHeight="0" simplePos="0">
                 <wp:simplePos x="0" y="0"/>

</xml_diff>